<commit_message>
Made repo easier to follow; improved several READMEs
</commit_message>
<xml_diff>
--- a/physical_shard_experiments/Physical Shards Report.docx
+++ b/physical_shard_experiments/Physical Shards Report.docx
@@ -182,6 +182,13 @@
           <w:szCs w:val="20"/>
         </w:rPr>
         <w:t>and two for keeping track of comment and post likes. They were all kept in sync relationally using cascading relational constraints.</w:t>
+      </w:r>
+      <w:r>
+        <w:rPr>
+          <w:sz w:val="20"/>
+          <w:szCs w:val="20"/>
+        </w:rPr>
+        <w:t xml:space="preserve"> </w:t>
       </w:r>
     </w:p>
     <w:p>
@@ -490,13 +497,638 @@
           <w:szCs w:val="20"/>
         </w:rPr>
       </w:pPr>
-      <w:r>
+    </w:p>
+    <w:p>
+      <w:pPr>
+        <w:rPr>
+          <w:sz w:val="20"/>
+          <w:szCs w:val="20"/>
+        </w:rPr>
+      </w:pPr>
+      <w:r>
+        <w:rPr>
+          <w:noProof/>
+        </w:rPr>
+        <mc:AlternateContent>
+          <mc:Choice Requires="wps">
+            <w:drawing>
+              <wp:anchor distT="0" distB="0" distL="114300" distR="114300" simplePos="0" relativeHeight="251662336" behindDoc="0" locked="0" layoutInCell="1" allowOverlap="1" wp14:anchorId="6FBFBF4F" wp14:editId="7142AE0D">
+                <wp:simplePos x="0" y="0"/>
+                <wp:positionH relativeFrom="column">
+                  <wp:posOffset>416560</wp:posOffset>
+                </wp:positionH>
+                <wp:positionV relativeFrom="paragraph">
+                  <wp:posOffset>2725420</wp:posOffset>
+                </wp:positionV>
+                <wp:extent cx="2049145" cy="635"/>
+                <wp:effectExtent l="0" t="0" r="0" b="12065"/>
+                <wp:wrapTopAndBottom/>
+                <wp:docPr id="1" name="Text Box 1"/>
+                <wp:cNvGraphicFramePr/>
+                <a:graphic xmlns:a="http://schemas.openxmlformats.org/drawingml/2006/main">
+                  <a:graphicData uri="http://schemas.microsoft.com/office/word/2010/wordprocessingShape">
+                    <wps:wsp>
+                      <wps:cNvSpPr txBox="1"/>
+                      <wps:spPr>
+                        <a:xfrm>
+                          <a:off x="0" y="0"/>
+                          <a:ext cx="2049145" cy="635"/>
+                        </a:xfrm>
+                        <a:prstGeom prst="rect">
+                          <a:avLst/>
+                        </a:prstGeom>
+                        <a:solidFill>
+                          <a:prstClr val="white"/>
+                        </a:solidFill>
+                        <a:ln>
+                          <a:noFill/>
+                        </a:ln>
+                      </wps:spPr>
+                      <wps:txbx>
+                        <w:txbxContent>
+                          <w:p>
+                            <w:pPr>
+                              <w:pStyle w:val="Caption"/>
+                              <w:jc w:val="center"/>
+                              <w:rPr>
+                                <w:noProof/>
+                                <w:sz w:val="20"/>
+                                <w:szCs w:val="20"/>
+                              </w:rPr>
+                            </w:pPr>
+                            <w:r>
+                              <w:t xml:space="preserve">Figure </w:t>
+                            </w:r>
+                            <w:fldSimple w:instr=" SEQ Figure \* ARABIC ">
+                              <w:r>
+                                <w:rPr>
+                                  <w:noProof/>
+                                </w:rPr>
+                                <w:t>1</w:t>
+                              </w:r>
+                            </w:fldSimple>
+                            <w:r>
+                              <w:t xml:space="preserve"> Vanilla Reddit</w:t>
+                            </w:r>
+                          </w:p>
+                        </w:txbxContent>
+                      </wps:txbx>
+                      <wps:bodyPr rot="0" spcFirstLastPara="0" vertOverflow="overflow" horzOverflow="overflow" vert="horz" wrap="square" lIns="0" tIns="0" rIns="0" bIns="0" numCol="1" spcCol="0" rtlCol="0" fromWordArt="0" anchor="t" anchorCtr="0" forceAA="0" compatLnSpc="1">
+                        <a:prstTxWarp prst="textNoShape">
+                          <a:avLst/>
+                        </a:prstTxWarp>
+                        <a:spAutoFit/>
+                      </wps:bodyPr>
+                    </wps:wsp>
+                  </a:graphicData>
+                </a:graphic>
+              </wp:anchor>
+            </w:drawing>
+          </mc:Choice>
+          <mc:Fallback>
+            <w:pict>
+              <v:shapetype w14:anchorId="6FBFBF4F" id="_x0000_t202" coordsize="21600,21600" o:spt="202" path="m,l,21600r21600,l21600,xe">
+                <v:stroke joinstyle="miter"/>
+                <v:path gradientshapeok="t" o:connecttype="rect"/>
+              </v:shapetype>
+              <v:shape id="Text Box 1" o:spid="_x0000_s1026" type="#_x0000_t202" style="position:absolute;margin-left:32.8pt;margin-top:214.6pt;width:161.35pt;height:.05pt;z-index:251662336;visibility:visible;mso-wrap-style:square;mso-wrap-distance-left:9pt;mso-wrap-distance-top:0;mso-wrap-distance-right:9pt;mso-wrap-distance-bottom:0;mso-position-horizontal:absolute;mso-position-horizontal-relative:text;mso-position-vertical:absolute;mso-position-vertical-relative:text;v-text-anchor:top" o:gfxdata="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" stroked="f">
+                <v:textbox style="mso-fit-shape-to-text:t" inset="0,0,0,0">
+                  <w:txbxContent>
+                    <w:p>
+                      <w:pPr>
+                        <w:pStyle w:val="Caption"/>
+                        <w:jc w:val="center"/>
+                        <w:rPr>
+                          <w:noProof/>
+                          <w:sz w:val="20"/>
+                          <w:szCs w:val="20"/>
+                        </w:rPr>
+                      </w:pPr>
+                      <w:r>
+                        <w:t xml:space="preserve">Figure </w:t>
+                      </w:r>
+                      <w:fldSimple w:instr=" SEQ Figure \* ARABIC ">
+                        <w:r>
+                          <w:rPr>
+                            <w:noProof/>
+                          </w:rPr>
+                          <w:t>1</w:t>
+                        </w:r>
+                      </w:fldSimple>
+                      <w:r>
+                        <w:t xml:space="preserve"> Vanilla Reddit</w:t>
+                      </w:r>
+                    </w:p>
+                  </w:txbxContent>
+                </v:textbox>
+                <w10:wrap type="topAndBottom"/>
+              </v:shape>
+            </w:pict>
+          </mc:Fallback>
+        </mc:AlternateContent>
+      </w:r>
+      <w:r>
+        <w:rPr>
+          <w:noProof/>
+          <w:sz w:val="20"/>
+          <w:szCs w:val="20"/>
+        </w:rPr>
+        <w:drawing>
+          <wp:anchor distT="0" distB="0" distL="114300" distR="114300" simplePos="0" relativeHeight="251658240" behindDoc="0" locked="0" layoutInCell="1" allowOverlap="1" wp14:anchorId="153E8B78" wp14:editId="376E10A9">
+            <wp:simplePos x="0" y="0"/>
+            <wp:positionH relativeFrom="column">
+              <wp:posOffset>416974</wp:posOffset>
+            </wp:positionH>
+            <wp:positionV relativeFrom="paragraph">
+              <wp:posOffset>240030</wp:posOffset>
+            </wp:positionV>
+            <wp:extent cx="2049617" cy="2428407"/>
+            <wp:effectExtent l="0" t="0" r="0" b="0"/>
+            <wp:wrapTopAndBottom/>
+            <wp:docPr id="2" name="Picture 2"/>
+            <wp:cNvGraphicFramePr>
+              <a:graphicFrameLocks xmlns:a="http://schemas.openxmlformats.org/drawingml/2006/main" noChangeAspect="1"/>
+            </wp:cNvGraphicFramePr>
+            <a:graphic xmlns:a="http://schemas.openxmlformats.org/drawingml/2006/main">
+              <a:graphicData uri="http://schemas.openxmlformats.org/drawingml/2006/picture">
+                <pic:pic xmlns:pic="http://schemas.openxmlformats.org/drawingml/2006/picture">
+                  <pic:nvPicPr>
+                    <pic:cNvPr id="2" name="Picture 2"/>
+                    <pic:cNvPicPr/>
+                  </pic:nvPicPr>
+                  <pic:blipFill>
+                    <a:blip r:embed="rId8" cstate="print">
+                      <a:extLst>
+                        <a:ext uri="{28A0092B-C50C-407E-A947-70E740481C1C}">
+                          <a14:useLocalDpi xmlns:a14="http://schemas.microsoft.com/office/drawing/2010/main" val="0"/>
+                        </a:ext>
+                      </a:extLst>
+                    </a:blip>
+                    <a:stretch>
+                      <a:fillRect/>
+                    </a:stretch>
+                  </pic:blipFill>
+                  <pic:spPr>
+                    <a:xfrm>
+                      <a:off x="0" y="0"/>
+                      <a:ext cx="2049617" cy="2428407"/>
+                    </a:xfrm>
+                    <a:prstGeom prst="rect">
+                      <a:avLst/>
+                    </a:prstGeom>
+                  </pic:spPr>
+                </pic:pic>
+              </a:graphicData>
+            </a:graphic>
+            <wp14:sizeRelH relativeFrom="page">
+              <wp14:pctWidth>0</wp14:pctWidth>
+            </wp14:sizeRelH>
+            <wp14:sizeRelV relativeFrom="page">
+              <wp14:pctHeight>0</wp14:pctHeight>
+            </wp14:sizeRelV>
+          </wp:anchor>
+        </w:drawing>
+      </w:r>
+      <w:r>
+        <w:rPr>
+          <w:noProof/>
+        </w:rPr>
+        <mc:AlternateContent>
+          <mc:Choice Requires="wps">
+            <w:drawing>
+              <wp:anchor distT="0" distB="0" distL="114300" distR="114300" simplePos="0" relativeHeight="251664384" behindDoc="0" locked="0" layoutInCell="1" allowOverlap="1" wp14:anchorId="4C6DE298" wp14:editId="407E3BDF">
+                <wp:simplePos x="0" y="0"/>
+                <wp:positionH relativeFrom="column">
+                  <wp:posOffset>2832735</wp:posOffset>
+                </wp:positionH>
+                <wp:positionV relativeFrom="paragraph">
+                  <wp:posOffset>2749550</wp:posOffset>
+                </wp:positionV>
+                <wp:extent cx="2832735" cy="635"/>
+                <wp:effectExtent l="0" t="0" r="0" b="12065"/>
+                <wp:wrapTopAndBottom/>
+                <wp:docPr id="5" name="Text Box 5"/>
+                <wp:cNvGraphicFramePr/>
+                <a:graphic xmlns:a="http://schemas.openxmlformats.org/drawingml/2006/main">
+                  <a:graphicData uri="http://schemas.microsoft.com/office/word/2010/wordprocessingShape">
+                    <wps:wsp>
+                      <wps:cNvSpPr txBox="1"/>
+                      <wps:spPr>
+                        <a:xfrm>
+                          <a:off x="0" y="0"/>
+                          <a:ext cx="2832735" cy="635"/>
+                        </a:xfrm>
+                        <a:prstGeom prst="rect">
+                          <a:avLst/>
+                        </a:prstGeom>
+                        <a:solidFill>
+                          <a:prstClr val="white"/>
+                        </a:solidFill>
+                        <a:ln>
+                          <a:noFill/>
+                        </a:ln>
+                      </wps:spPr>
+                      <wps:txbx>
+                        <w:txbxContent>
+                          <w:p>
+                            <w:pPr>
+                              <w:pStyle w:val="Caption"/>
+                              <w:jc w:val="center"/>
+                              <w:rPr>
+                                <w:noProof/>
+                              </w:rPr>
+                            </w:pPr>
+                            <w:r>
+                              <w:t xml:space="preserve">Figure </w:t>
+                            </w:r>
+                            <w:fldSimple w:instr=" SEQ Figure \* ARABIC ">
+                              <w:r>
+                                <w:rPr>
+                                  <w:noProof/>
+                                </w:rPr>
+                                <w:t>2</w:t>
+                              </w:r>
+                            </w:fldSimple>
+                            <w:r>
+                              <w:t xml:space="preserve"> </w:t>
+                            </w:r>
+                            <w:r>
+                              <w:t>Partitioned Reddit with Lookups</w:t>
+                            </w:r>
+                          </w:p>
+                        </w:txbxContent>
+                      </wps:txbx>
+                      <wps:bodyPr rot="0" spcFirstLastPara="0" vertOverflow="overflow" horzOverflow="overflow" vert="horz" wrap="square" lIns="0" tIns="0" rIns="0" bIns="0" numCol="1" spcCol="0" rtlCol="0" fromWordArt="0" anchor="t" anchorCtr="0" forceAA="0" compatLnSpc="1">
+                        <a:prstTxWarp prst="textNoShape">
+                          <a:avLst/>
+                        </a:prstTxWarp>
+                        <a:spAutoFit/>
+                      </wps:bodyPr>
+                    </wps:wsp>
+                  </a:graphicData>
+                </a:graphic>
+              </wp:anchor>
+            </w:drawing>
+          </mc:Choice>
+          <mc:Fallback>
+            <w:pict>
+              <v:shape w14:anchorId="4C6DE298" id="Text Box 5" o:spid="_x0000_s1027" type="#_x0000_t202" style="position:absolute;margin-left:223.05pt;margin-top:216.5pt;width:223.05pt;height:.05pt;z-index:251664384;visibility:visible;mso-wrap-style:square;mso-wrap-distance-left:9pt;mso-wrap-distance-top:0;mso-wrap-distance-right:9pt;mso-wrap-distance-bottom:0;mso-position-horizontal:absolute;mso-position-horizontal-relative:text;mso-position-vertical:absolute;mso-position-vertical-relative:text;v-text-anchor:top" o:gfxdata="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" stroked="f">
+                <v:textbox style="mso-fit-shape-to-text:t" inset="0,0,0,0">
+                  <w:txbxContent>
+                    <w:p>
+                      <w:pPr>
+                        <w:pStyle w:val="Caption"/>
+                        <w:jc w:val="center"/>
+                        <w:rPr>
+                          <w:noProof/>
+                        </w:rPr>
+                      </w:pPr>
+                      <w:r>
+                        <w:t xml:space="preserve">Figure </w:t>
+                      </w:r>
+                      <w:fldSimple w:instr=" SEQ Figure \* ARABIC ">
+                        <w:r>
+                          <w:rPr>
+                            <w:noProof/>
+                          </w:rPr>
+                          <w:t>2</w:t>
+                        </w:r>
+                      </w:fldSimple>
+                      <w:r>
+                        <w:t xml:space="preserve"> </w:t>
+                      </w:r>
+                      <w:r>
+                        <w:t>Partitioned Reddit with Lookups</w:t>
+                      </w:r>
+                    </w:p>
+                  </w:txbxContent>
+                </v:textbox>
+                <w10:wrap type="topAndBottom"/>
+              </v:shape>
+            </w:pict>
+          </mc:Fallback>
+        </mc:AlternateContent>
+      </w:r>
+      <w:r>
+        <w:rPr>
+          <w:noProof/>
+          <w:sz w:val="20"/>
+          <w:szCs w:val="20"/>
+        </w:rPr>
+        <w:drawing>
+          <wp:anchor distT="0" distB="0" distL="114300" distR="114300" simplePos="0" relativeHeight="251659264" behindDoc="0" locked="0" layoutInCell="1" allowOverlap="1" wp14:anchorId="247D16BB" wp14:editId="682AACC7">
+            <wp:simplePos x="0" y="0"/>
+            <wp:positionH relativeFrom="column">
+              <wp:posOffset>2832735</wp:posOffset>
+            </wp:positionH>
+            <wp:positionV relativeFrom="paragraph">
+              <wp:posOffset>242625</wp:posOffset>
+            </wp:positionV>
+            <wp:extent cx="2833141" cy="2450243"/>
+            <wp:effectExtent l="0" t="0" r="0" b="0"/>
+            <wp:wrapTopAndBottom/>
+            <wp:docPr id="3" name="Picture 3"/>
+            <wp:cNvGraphicFramePr>
+              <a:graphicFrameLocks xmlns:a="http://schemas.openxmlformats.org/drawingml/2006/main" noChangeAspect="1"/>
+            </wp:cNvGraphicFramePr>
+            <a:graphic xmlns:a="http://schemas.openxmlformats.org/drawingml/2006/main">
+              <a:graphicData uri="http://schemas.openxmlformats.org/drawingml/2006/picture">
+                <pic:pic xmlns:pic="http://schemas.openxmlformats.org/drawingml/2006/picture">
+                  <pic:nvPicPr>
+                    <pic:cNvPr id="3" name="Picture 3"/>
+                    <pic:cNvPicPr/>
+                  </pic:nvPicPr>
+                  <pic:blipFill>
+                    <a:blip r:embed="rId9" cstate="print">
+                      <a:extLst>
+                        <a:ext uri="{28A0092B-C50C-407E-A947-70E740481C1C}">
+                          <a14:useLocalDpi xmlns:a14="http://schemas.microsoft.com/office/drawing/2010/main" val="0"/>
+                        </a:ext>
+                      </a:extLst>
+                    </a:blip>
+                    <a:stretch>
+                      <a:fillRect/>
+                    </a:stretch>
+                  </pic:blipFill>
+                  <pic:spPr>
+                    <a:xfrm>
+                      <a:off x="0" y="0"/>
+                      <a:ext cx="2833141" cy="2450243"/>
+                    </a:xfrm>
+                    <a:prstGeom prst="rect">
+                      <a:avLst/>
+                    </a:prstGeom>
+                  </pic:spPr>
+                </pic:pic>
+              </a:graphicData>
+            </a:graphic>
+            <wp14:sizeRelH relativeFrom="page">
+              <wp14:pctWidth>0</wp14:pctWidth>
+            </wp14:sizeRelH>
+            <wp14:sizeRelV relativeFrom="page">
+              <wp14:pctHeight>0</wp14:pctHeight>
+            </wp14:sizeRelV>
+          </wp:anchor>
+        </w:drawing>
+      </w:r>
+    </w:p>
+    <w:p>
+      <w:pPr>
+        <w:rPr>
+          <w:sz w:val="20"/>
+          <w:szCs w:val="20"/>
+        </w:rPr>
+      </w:pPr>
+    </w:p>
+    <w:p>
+      <w:pPr>
+        <w:pStyle w:val="ListParagraph"/>
+        <w:rPr>
+          <w:sz w:val="20"/>
+          <w:szCs w:val="20"/>
+        </w:rPr>
+      </w:pPr>
+    </w:p>
+    <w:p>
+      <w:pPr>
         <w:rPr>
           <w:b/>
           <w:bCs/>
           <w:sz w:val="20"/>
           <w:szCs w:val="20"/>
         </w:rPr>
+      </w:pPr>
+      <w:r>
+        <w:rPr>
+          <w:b/>
+          <w:bCs/>
+          <w:sz w:val="20"/>
+          <w:szCs w:val="20"/>
+        </w:rPr>
+        <w:br w:type="page"/>
+      </w:r>
+    </w:p>
+    <w:p>
+      <w:pPr>
+        <w:rPr>
+          <w:b/>
+          <w:bCs/>
+          <w:sz w:val="20"/>
+          <w:szCs w:val="20"/>
+        </w:rPr>
+      </w:pPr>
+      <w:r>
+        <w:rPr>
+          <w:noProof/>
+        </w:rPr>
+        <w:lastRenderedPageBreak/>
+        <mc:AlternateContent>
+          <mc:Choice Requires="wps">
+            <w:drawing>
+              <wp:anchor distT="0" distB="0" distL="114300" distR="114300" simplePos="0" relativeHeight="251666432" behindDoc="0" locked="0" layoutInCell="1" allowOverlap="1" wp14:anchorId="51C8467C" wp14:editId="01A426E1">
+                <wp:simplePos x="0" y="0"/>
+                <wp:positionH relativeFrom="column">
+                  <wp:posOffset>933450</wp:posOffset>
+                </wp:positionH>
+                <wp:positionV relativeFrom="paragraph">
+                  <wp:posOffset>2792730</wp:posOffset>
+                </wp:positionV>
+                <wp:extent cx="3482340" cy="635"/>
+                <wp:effectExtent l="0" t="0" r="0" b="12065"/>
+                <wp:wrapTopAndBottom/>
+                <wp:docPr id="6" name="Text Box 6"/>
+                <wp:cNvGraphicFramePr/>
+                <a:graphic xmlns:a="http://schemas.openxmlformats.org/drawingml/2006/main">
+                  <a:graphicData uri="http://schemas.microsoft.com/office/word/2010/wordprocessingShape">
+                    <wps:wsp>
+                      <wps:cNvSpPr txBox="1"/>
+                      <wps:spPr>
+                        <a:xfrm>
+                          <a:off x="0" y="0"/>
+                          <a:ext cx="3482340" cy="635"/>
+                        </a:xfrm>
+                        <a:prstGeom prst="rect">
+                          <a:avLst/>
+                        </a:prstGeom>
+                        <a:solidFill>
+                          <a:prstClr val="white"/>
+                        </a:solidFill>
+                        <a:ln>
+                          <a:noFill/>
+                        </a:ln>
+                      </wps:spPr>
+                      <wps:txbx>
+                        <w:txbxContent>
+                          <w:p>
+                            <w:pPr>
+                              <w:pStyle w:val="Caption"/>
+                              <w:jc w:val="center"/>
+                              <w:rPr>
+                                <w:noProof/>
+                                <w:sz w:val="20"/>
+                                <w:szCs w:val="20"/>
+                              </w:rPr>
+                            </w:pPr>
+                            <w:r>
+                              <w:t xml:space="preserve">Figure </w:t>
+                            </w:r>
+                            <w:fldSimple w:instr=" SEQ Figure \* ARABIC ">
+                              <w:r>
+                                <w:rPr>
+                                  <w:noProof/>
+                                </w:rPr>
+                                <w:t>3</w:t>
+                              </w:r>
+                            </w:fldSimple>
+                            <w:r>
+                              <w:t xml:space="preserve"> </w:t>
+                            </w:r>
+                            <w:r>
+                              <w:t>Partitioned Reddit with Coalesced tables</w:t>
+                            </w:r>
+                          </w:p>
+                        </w:txbxContent>
+                      </wps:txbx>
+                      <wps:bodyPr rot="0" spcFirstLastPara="0" vertOverflow="overflow" horzOverflow="overflow" vert="horz" wrap="square" lIns="0" tIns="0" rIns="0" bIns="0" numCol="1" spcCol="0" rtlCol="0" fromWordArt="0" anchor="t" anchorCtr="0" forceAA="0" compatLnSpc="1">
+                        <a:prstTxWarp prst="textNoShape">
+                          <a:avLst/>
+                        </a:prstTxWarp>
+                        <a:spAutoFit/>
+                      </wps:bodyPr>
+                    </wps:wsp>
+                  </a:graphicData>
+                </a:graphic>
+              </wp:anchor>
+            </w:drawing>
+          </mc:Choice>
+          <mc:Fallback>
+            <w:pict>
+              <v:shape w14:anchorId="51C8467C" id="Text Box 6" o:spid="_x0000_s1028" type="#_x0000_t202" style="position:absolute;margin-left:73.5pt;margin-top:219.9pt;width:274.2pt;height:.05pt;z-index:251666432;visibility:visible;mso-wrap-style:square;mso-wrap-distance-left:9pt;mso-wrap-distance-top:0;mso-wrap-distance-right:9pt;mso-wrap-distance-bottom:0;mso-position-horizontal:absolute;mso-position-horizontal-relative:text;mso-position-vertical:absolute;mso-position-vertical-relative:text;v-text-anchor:top" o:gfxdata="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" stroked="f">
+                <v:textbox style="mso-fit-shape-to-text:t" inset="0,0,0,0">
+                  <w:txbxContent>
+                    <w:p>
+                      <w:pPr>
+                        <w:pStyle w:val="Caption"/>
+                        <w:jc w:val="center"/>
+                        <w:rPr>
+                          <w:noProof/>
+                          <w:sz w:val="20"/>
+                          <w:szCs w:val="20"/>
+                        </w:rPr>
+                      </w:pPr>
+                      <w:r>
+                        <w:t xml:space="preserve">Figure </w:t>
+                      </w:r>
+                      <w:fldSimple w:instr=" SEQ Figure \* ARABIC ">
+                        <w:r>
+                          <w:rPr>
+                            <w:noProof/>
+                          </w:rPr>
+                          <w:t>3</w:t>
+                        </w:r>
+                      </w:fldSimple>
+                      <w:r>
+                        <w:t xml:space="preserve"> </w:t>
+                      </w:r>
+                      <w:r>
+                        <w:t>Partitioned Reddit with Coalesced tables</w:t>
+                      </w:r>
+                    </w:p>
+                  </w:txbxContent>
+                </v:textbox>
+                <w10:wrap type="topAndBottom"/>
+              </v:shape>
+            </w:pict>
+          </mc:Fallback>
+        </mc:AlternateContent>
+      </w:r>
+      <w:r>
+        <w:rPr>
+          <w:noProof/>
+          <w:sz w:val="20"/>
+          <w:szCs w:val="20"/>
+        </w:rPr>
+        <w:drawing>
+          <wp:anchor distT="0" distB="0" distL="114300" distR="114300" simplePos="0" relativeHeight="251660288" behindDoc="0" locked="0" layoutInCell="1" allowOverlap="1" wp14:anchorId="141C3CD8" wp14:editId="788F9718">
+            <wp:simplePos x="0" y="0"/>
+            <wp:positionH relativeFrom="column">
+              <wp:posOffset>933450</wp:posOffset>
+            </wp:positionH>
+            <wp:positionV relativeFrom="paragraph">
+              <wp:posOffset>0</wp:posOffset>
+            </wp:positionV>
+            <wp:extent cx="3482340" cy="2735580"/>
+            <wp:effectExtent l="0" t="0" r="0" b="0"/>
+            <wp:wrapTopAndBottom/>
+            <wp:docPr id="4" name="Picture 4"/>
+            <wp:cNvGraphicFramePr>
+              <a:graphicFrameLocks xmlns:a="http://schemas.openxmlformats.org/drawingml/2006/main" noChangeAspect="1"/>
+            </wp:cNvGraphicFramePr>
+            <a:graphic xmlns:a="http://schemas.openxmlformats.org/drawingml/2006/main">
+              <a:graphicData uri="http://schemas.openxmlformats.org/drawingml/2006/picture">
+                <pic:pic xmlns:pic="http://schemas.openxmlformats.org/drawingml/2006/picture">
+                  <pic:nvPicPr>
+                    <pic:cNvPr id="4" name="Picture 4"/>
+                    <pic:cNvPicPr/>
+                  </pic:nvPicPr>
+                  <pic:blipFill>
+                    <a:blip r:embed="rId10" cstate="print">
+                      <a:extLst>
+                        <a:ext uri="{28A0092B-C50C-407E-A947-70E740481C1C}">
+                          <a14:useLocalDpi xmlns:a14="http://schemas.microsoft.com/office/drawing/2010/main" val="0"/>
+                        </a:ext>
+                      </a:extLst>
+                    </a:blip>
+                    <a:stretch>
+                      <a:fillRect/>
+                    </a:stretch>
+                  </pic:blipFill>
+                  <pic:spPr>
+                    <a:xfrm>
+                      <a:off x="0" y="0"/>
+                      <a:ext cx="3482340" cy="2735580"/>
+                    </a:xfrm>
+                    <a:prstGeom prst="rect">
+                      <a:avLst/>
+                    </a:prstGeom>
+                  </pic:spPr>
+                </pic:pic>
+              </a:graphicData>
+            </a:graphic>
+            <wp14:sizeRelH relativeFrom="page">
+              <wp14:pctWidth>0</wp14:pctWidth>
+            </wp14:sizeRelH>
+            <wp14:sizeRelV relativeFrom="page">
+              <wp14:pctHeight>0</wp14:pctHeight>
+            </wp14:sizeRelV>
+          </wp:anchor>
+        </w:drawing>
+      </w:r>
+    </w:p>
+    <w:p>
+      <w:pPr>
+        <w:rPr>
+          <w:b/>
+          <w:bCs/>
+          <w:sz w:val="20"/>
+          <w:szCs w:val="20"/>
+        </w:rPr>
+      </w:pPr>
+    </w:p>
+    <w:p>
+      <w:pPr>
+        <w:rPr>
+          <w:sz w:val="20"/>
+          <w:szCs w:val="20"/>
+        </w:rPr>
+      </w:pPr>
+      <w:r>
+        <w:rPr>
+          <w:b/>
+          <w:bCs/>
+          <w:sz w:val="20"/>
+          <w:szCs w:val="20"/>
+        </w:rPr>
         <w:t>Practical Issues</w:t>
       </w:r>
     </w:p>
@@ -603,6 +1235,29 @@
         </w:rPr>
         <w:t xml:space="preserve"> if we wanted to implement cascading updates or deletes, we would have to use triggers. This introduces overhead and isn’t very clean. This problem exists because, even though a partitioned table can be treated as a single table, it’s really a group of tables. Referential constraints are meant to between only two tables, not one table and a group of tables.</w:t>
       </w:r>
+      <w:r>
+        <w:rPr>
+          <w:sz w:val="20"/>
+          <w:szCs w:val="20"/>
+        </w:rPr>
+        <w:t xml:space="preserve"> Even though the system we’re intending to design doesn’t require the presence of explicitly defined foreign keys, </w:t>
+      </w:r>
+      <w:proofErr w:type="spellStart"/>
+      <w:r>
+        <w:rPr>
+          <w:sz w:val="20"/>
+          <w:szCs w:val="20"/>
+        </w:rPr>
+        <w:t>its</w:t>
+      </w:r>
+      <w:proofErr w:type="spellEnd"/>
+      <w:r>
+        <w:rPr>
+          <w:sz w:val="20"/>
+          <w:szCs w:val="20"/>
+        </w:rPr>
+        <w:t xml:space="preserve"> still disadvantageous that the schema designer doesn’t even have the option to use them at all.</w:t>
+      </w:r>
     </w:p>
     <w:p>
       <w:pPr>
@@ -652,7 +1307,72 @@
           <w:sz w:val="20"/>
           <w:szCs w:val="20"/>
         </w:rPr>
-        <w:t xml:space="preserve">any tables, concurrent table creation often </w:t>
+        <w:t xml:space="preserve">any tables, concurrent table creation often led to deadlocks. We weren’t able to find a work around for this, so for out </w:t>
+      </w:r>
+      <w:r>
+        <w:rPr>
+          <w:sz w:val="20"/>
+          <w:szCs w:val="20"/>
+        </w:rPr>
+        <w:t>benchmarks</w:t>
+      </w:r>
+      <w:r>
+        <w:rPr>
+          <w:sz w:val="20"/>
+          <w:szCs w:val="20"/>
+        </w:rPr>
+        <w:t xml:space="preserve"> we created all users first on a single thread before testing the performance of concurrent reads and writes of posts, comments, etc.</w:t>
+      </w:r>
+    </w:p>
+    <w:p>
+      <w:pPr>
+        <w:rPr>
+          <w:sz w:val="20"/>
+          <w:szCs w:val="20"/>
+        </w:rPr>
+      </w:pPr>
+    </w:p>
+    <w:p>
+      <w:pPr>
+        <w:rPr>
+          <w:sz w:val="20"/>
+          <w:szCs w:val="20"/>
+        </w:rPr>
+      </w:pPr>
+      <w:r>
+        <w:rPr>
+          <w:sz w:val="20"/>
+          <w:szCs w:val="20"/>
+        </w:rPr>
+        <w:t>Additionally</w:t>
+      </w:r>
+      <w:r>
+        <w:rPr>
+          <w:sz w:val="20"/>
+          <w:szCs w:val="20"/>
+        </w:rPr>
+        <w:t xml:space="preserve">, it was seen that user creation was not a constant time operation. </w:t>
+      </w:r>
+      <w:r>
+        <w:rPr>
+          <w:sz w:val="20"/>
+          <w:szCs w:val="20"/>
+        </w:rPr>
+        <w:t xml:space="preserve">It took significantly more time to create </w:t>
+      </w:r>
+      <w:r>
+        <w:rPr>
+          <w:sz w:val="20"/>
+          <w:szCs w:val="20"/>
+        </w:rPr>
+        <w:t xml:space="preserve">a </w:t>
+      </w:r>
+      <w:r>
+        <w:rPr>
+          <w:sz w:val="20"/>
+          <w:szCs w:val="20"/>
+        </w:rPr>
+        <w:t xml:space="preserve">user if there was already a large </w:t>
       </w:r>
       <w:proofErr w:type="gramStart"/>
       <w:r>
@@ -660,7 +1380,7 @@
           <w:sz w:val="20"/>
           <w:szCs w:val="20"/>
         </w:rPr>
-        <w:t>lead</w:t>
+        <w:t>amount</w:t>
       </w:r>
       <w:proofErr w:type="gramEnd"/>
       <w:r>
@@ -668,72 +1388,21 @@
           <w:sz w:val="20"/>
           <w:szCs w:val="20"/>
         </w:rPr>
-        <w:t xml:space="preserve"> to deadlocks. We weren’t able to find a work around for this, so for out </w:t>
-      </w:r>
-      <w:r>
-        <w:rPr>
-          <w:sz w:val="20"/>
-          <w:szCs w:val="20"/>
-        </w:rPr>
-        <w:t>benchmarks</w:t>
-      </w:r>
-      <w:r>
-        <w:rPr>
-          <w:sz w:val="20"/>
-          <w:szCs w:val="20"/>
-        </w:rPr>
-        <w:t xml:space="preserve"> we created all users first on a single thread before testing the performance of concurrent reads and writes of posts, comments, etc.</w:t>
-      </w:r>
-    </w:p>
-    <w:p>
-      <w:pPr>
-        <w:rPr>
-          <w:sz w:val="20"/>
-          <w:szCs w:val="20"/>
-        </w:rPr>
-      </w:pPr>
-    </w:p>
-    <w:p>
-      <w:pPr>
-        <w:rPr>
-          <w:sz w:val="20"/>
-          <w:szCs w:val="20"/>
-        </w:rPr>
-      </w:pPr>
-      <w:r>
-        <w:rPr>
-          <w:sz w:val="20"/>
-          <w:szCs w:val="20"/>
-        </w:rPr>
-        <w:t>Additionally</w:t>
-      </w:r>
-      <w:r>
-        <w:rPr>
-          <w:sz w:val="20"/>
-          <w:szCs w:val="20"/>
-        </w:rPr>
-        <w:t xml:space="preserve">, it was seen that user creation was not a constant time operation. </w:t>
-      </w:r>
-      <w:r>
-        <w:rPr>
-          <w:sz w:val="20"/>
-          <w:szCs w:val="20"/>
-        </w:rPr>
-        <w:t xml:space="preserve">It took significantly more time to create </w:t>
-      </w:r>
-      <w:r>
-        <w:rPr>
-          <w:sz w:val="20"/>
-          <w:szCs w:val="20"/>
-        </w:rPr>
-        <w:t xml:space="preserve">a </w:t>
-      </w:r>
-      <w:r>
-        <w:rPr>
-          <w:sz w:val="20"/>
-          <w:szCs w:val="20"/>
-        </w:rPr>
-        <w:t xml:space="preserve">user if there was already a large </w:t>
+        <w:t xml:space="preserve"> of users in the database. On one thread, with just under 3000 users in the database, only 8 users could </w:t>
+      </w:r>
+      <w:r>
+        <w:rPr>
+          <w:sz w:val="20"/>
+          <w:szCs w:val="20"/>
+        </w:rPr>
+        <w:t>be</w:t>
+      </w:r>
+      <w:r>
+        <w:rPr>
+          <w:sz w:val="20"/>
+          <w:szCs w:val="20"/>
+        </w:rPr>
+        <w:t xml:space="preserve"> created per second. We predict this is because partitions are not allowed to have overlapping constraints (for example, you cannot have </w:t>
       </w:r>
       <w:proofErr w:type="gramStart"/>
       <w:r>
@@ -741,7 +1410,7 @@
           <w:sz w:val="20"/>
           <w:szCs w:val="20"/>
         </w:rPr>
-        <w:t>amount</w:t>
+        <w:t>a two partitions</w:t>
       </w:r>
       <w:proofErr w:type="gramEnd"/>
       <w:r>
@@ -749,36 +1418,6 @@
           <w:sz w:val="20"/>
           <w:szCs w:val="20"/>
         </w:rPr>
-        <w:t xml:space="preserve"> of users in the database. On one thread, with just under 3000 users in the database, only 8 users could </w:t>
-      </w:r>
-      <w:r>
-        <w:rPr>
-          <w:sz w:val="20"/>
-          <w:szCs w:val="20"/>
-        </w:rPr>
-        <w:t>be</w:t>
-      </w:r>
-      <w:r>
-        <w:rPr>
-          <w:sz w:val="20"/>
-          <w:szCs w:val="20"/>
-        </w:rPr>
-        <w:t xml:space="preserve"> created per second. We predict this is because partitions are not allowed to have overlapping constraints (for example, you cannot have </w:t>
-      </w:r>
-      <w:proofErr w:type="gramStart"/>
-      <w:r>
-        <w:rPr>
-          <w:sz w:val="20"/>
-          <w:szCs w:val="20"/>
-        </w:rPr>
-        <w:t>a two partitions</w:t>
-      </w:r>
-      <w:proofErr w:type="gramEnd"/>
-      <w:r>
-        <w:rPr>
-          <w:sz w:val="20"/>
-          <w:szCs w:val="20"/>
-        </w:rPr>
         <w:t xml:space="preserve"> in</w:t>
       </w:r>
       <w:r>
@@ -876,7 +1515,7 @@
           <w:szCs w:val="20"/>
         </w:rPr>
       </w:pPr>
-      <w:hyperlink r:id="rId8" w:anchor="DDL-PARTITIONING-IMPLEMENTATION-INHERITANCE" w:history="1">
+      <w:hyperlink r:id="rId11" w:anchor="DDL-PARTITIONING-IMPLEMENTATION-INHERITANCE" w:history="1">
         <w:r>
           <w:rPr>
             <w:rStyle w:val="Hyperlink"/>
@@ -991,7 +1630,15 @@
           <w:sz w:val="20"/>
           <w:szCs w:val="20"/>
         </w:rPr>
-        <w:t xml:space="preserve"> (though, in our experience, this slowdown was </w:t>
+        <w:t xml:space="preserve"> (though, in </w:t>
+      </w:r>
+      <w:r>
+        <w:rPr>
+          <w:sz w:val="20"/>
+          <w:szCs w:val="20"/>
+        </w:rPr>
+        <w:lastRenderedPageBreak/>
+        <w:t xml:space="preserve">our experience, this slowdown was </w:t>
       </w:r>
       <w:r>
         <w:rPr>
@@ -1736,6 +2383,14 @@
           <w:szCs w:val="20"/>
         </w:rPr>
       </w:pPr>
+    </w:p>
+    <w:p>
+      <w:pPr>
+        <w:rPr>
+          <w:sz w:val="20"/>
+          <w:szCs w:val="20"/>
+        </w:rPr>
+      </w:pPr>
       <w:r>
         <w:rPr>
           <w:sz w:val="20"/>
@@ -1777,6 +2432,13 @@
           <w:szCs w:val="20"/>
         </w:rPr>
         <w:t xml:space="preserve"> in the appendix</w:t>
+      </w:r>
+      <w:r>
+        <w:rPr>
+          <w:sz w:val="20"/>
+          <w:szCs w:val="20"/>
+        </w:rPr>
+        <w:t>. There’s also an excel spreadsheet provided with these results (for easier analysis).</w:t>
       </w:r>
     </w:p>
     <w:p>
@@ -14642,6 +15304,25 @@
       </w:tblBorders>
     </w:tblPr>
   </w:style>
+  <w:style w:type="paragraph" w:styleId="Caption">
+    <w:name w:val="caption"/>
+    <w:basedOn w:val="Normal"/>
+    <w:next w:val="Normal"/>
+    <w:uiPriority w:val="35"/>
+    <w:unhideWhenUsed/>
+    <w:qFormat/>
+    <w:rsid w:val="00F37BE5"/>
+    <w:pPr>
+      <w:spacing w:after="200"/>
+    </w:pPr>
+    <w:rPr>
+      <w:i/>
+      <w:iCs/>
+      <w:color w:val="44546A" w:themeColor="text2"/>
+      <w:sz w:val="18"/>
+      <w:szCs w:val="18"/>
+    </w:rPr>
+  </w:style>
 </w:styles>
 </file>
 

</xml_diff>